<commit_message>
Let the exercise begin... :-)
</commit_message>
<xml_diff>
--- a/Ch03_Inheritance/03.CSOOPBasics-Inheritance-Exercises.docx
+++ b/Ch03_Inheritance/03.CSOOPBasics-Inheritance-Exercises.docx
@@ -12196,7 +12196,13 @@
               <w:rPr>
                 <w:rFonts w:asciiTheme="minorHAnsi" w:hAnsiTheme="minorHAnsi"/>
               </w:rPr>
-              <w:t>Should be more than 4 symbols</w:t>
+              <w:t>Should be more than 3</w:t>
+            </w:r>
+            <w:r>
+              <w:rPr>
+                <w:rFonts w:asciiTheme="minorHAnsi" w:hAnsiTheme="minorHAnsi"/>
+              </w:rPr>
+              <w:t xml:space="preserve"> symbols</w:t>
             </w:r>
           </w:p>
         </w:tc>
@@ -12514,7 +12520,15 @@
               <w:rPr>
                 <w:rFonts w:asciiTheme="minorHAnsi" w:hAnsiTheme="minorHAnsi"/>
               </w:rPr>
-              <w:t>Should be more than 3 symbols</w:t>
+              <w:t>Should be more than 2</w:t>
+            </w:r>
+            <w:bookmarkStart w:id="20" w:name="_GoBack"/>
+            <w:bookmarkEnd w:id="20"/>
+            <w:r>
+              <w:rPr>
+                <w:rFonts w:asciiTheme="minorHAnsi" w:hAnsiTheme="minorHAnsi"/>
+              </w:rPr>
+              <w:t xml:space="preserve"> symbols</w:t>
             </w:r>
           </w:p>
         </w:tc>
@@ -12549,8 +12563,8 @@
               </w:rPr>
               <w:t>"</w:t>
             </w:r>
-            <w:bookmarkStart w:id="20" w:name="OLE_LINK23"/>
-            <w:bookmarkStart w:id="21" w:name="OLE_LINK24"/>
+            <w:bookmarkStart w:id="21" w:name="OLE_LINK23"/>
+            <w:bookmarkStart w:id="22" w:name="OLE_LINK24"/>
             <w:r>
               <w:rPr>
                 <w:rFonts w:asciiTheme="minorHAnsi" w:hAnsiTheme="minorHAnsi"/>
@@ -12578,8 +12592,8 @@
               </w:rPr>
               <w:t xml:space="preserve">Argument: lastName </w:t>
             </w:r>
-            <w:bookmarkEnd w:id="20"/>
             <w:bookmarkEnd w:id="21"/>
+            <w:bookmarkEnd w:id="22"/>
             <w:r>
               <w:rPr>
                 <w:rFonts w:asciiTheme="minorHAnsi" w:hAnsiTheme="minorHAnsi"/>
@@ -12719,8 +12733,8 @@
               </w:rPr>
               <w:t>"</w:t>
             </w:r>
-            <w:bookmarkStart w:id="22" w:name="OLE_LINK25"/>
-            <w:bookmarkStart w:id="23" w:name="OLE_LINK26"/>
+            <w:bookmarkStart w:id="23" w:name="OLE_LINK25"/>
+            <w:bookmarkStart w:id="24" w:name="OLE_LINK26"/>
             <w:r>
               <w:rPr>
                 <w:rFonts w:eastAsia="Times New Roman" w:cs="Courier New"/>
@@ -12730,8 +12744,8 @@
               </w:rPr>
               <w:t>Invalid faculty number!</w:t>
             </w:r>
-            <w:bookmarkEnd w:id="22"/>
             <w:bookmarkEnd w:id="23"/>
+            <w:bookmarkEnd w:id="24"/>
             <w:r>
               <w:rPr>
                 <w:rFonts w:eastAsia="Times New Roman" w:cs="Courier New"/>
@@ -13062,8 +13076,8 @@
               </w:rPr>
               <w:t>"</w:t>
             </w:r>
-            <w:bookmarkStart w:id="24" w:name="OLE_LINK27"/>
-            <w:bookmarkStart w:id="25" w:name="OLE_LINK28"/>
+            <w:bookmarkStart w:id="25" w:name="OLE_LINK27"/>
+            <w:bookmarkStart w:id="26" w:name="OLE_LINK28"/>
             <w:r>
               <w:rPr>
                 <w:rFonts w:eastAsia="Times New Roman" w:cs="Courier New"/>
@@ -13094,8 +13108,8 @@
               </w:rPr>
               <w:t>Argument: weekSalary</w:t>
             </w:r>
-            <w:bookmarkEnd w:id="24"/>
             <w:bookmarkEnd w:id="25"/>
+            <w:bookmarkEnd w:id="26"/>
             <w:r>
               <w:rPr>
                 <w:rFonts w:eastAsia="Times New Roman" w:cs="Courier New"/>
@@ -13259,8 +13273,8 @@
               </w:rPr>
               <w:t>"</w:t>
             </w:r>
-            <w:bookmarkStart w:id="26" w:name="OLE_LINK29"/>
-            <w:bookmarkStart w:id="27" w:name="OLE_LINK30"/>
+            <w:bookmarkStart w:id="27" w:name="OLE_LINK29"/>
+            <w:bookmarkStart w:id="28" w:name="OLE_LINK30"/>
             <w:r>
               <w:rPr>
                 <w:rFonts w:eastAsia="Times New Roman" w:cs="Courier New"/>
@@ -13291,8 +13305,8 @@
               </w:rPr>
               <w:t>Argument: workHoursPerDay</w:t>
             </w:r>
-            <w:bookmarkEnd w:id="26"/>
             <w:bookmarkEnd w:id="27"/>
+            <w:bookmarkEnd w:id="28"/>
             <w:r>
               <w:rPr>
                 <w:rFonts w:eastAsia="Times New Roman" w:cs="Courier New"/>
@@ -13950,8 +13964,8 @@
         <w:ind w:left="0" w:firstLine="0"/>
         <w:jc w:val="both"/>
       </w:pPr>
-      <w:bookmarkStart w:id="28" w:name="__DdeLink__2168_1635918253"/>
-      <w:bookmarkEnd w:id="28"/>
+      <w:bookmarkStart w:id="29" w:name="__DdeLink__2168_1635918253"/>
+      <w:bookmarkEnd w:id="29"/>
       <w:r>
         <w:t>Online Radio Database</w:t>
       </w:r>
@@ -14441,8 +14455,8 @@
               </w:rPr>
               <w:t>"</w:t>
             </w:r>
-            <w:bookmarkStart w:id="29" w:name="OLE_LINK31"/>
-            <w:bookmarkStart w:id="30" w:name="OLE_LINK32"/>
+            <w:bookmarkStart w:id="30" w:name="OLE_LINK31"/>
+            <w:bookmarkStart w:id="31" w:name="OLE_LINK32"/>
             <w:r>
               <w:rPr>
                 <w:rFonts w:ascii="Consolas" w:eastAsia="Courier New" w:hAnsi="Consolas" w:cs="Consolas"/>
@@ -14450,8 +14464,8 @@
               </w:rPr>
               <w:t>Artist name should be between 3 and 20 symbols.</w:t>
             </w:r>
-            <w:bookmarkEnd w:id="29"/>
             <w:bookmarkEnd w:id="30"/>
+            <w:bookmarkEnd w:id="31"/>
             <w:r>
               <w:rPr>
                 <w:rFonts w:ascii="Consolas" w:eastAsia="Courier New" w:hAnsi="Consolas" w:cs="Consolas"/>
@@ -14523,8 +14537,8 @@
               </w:rPr>
               <w:t>"</w:t>
             </w:r>
-            <w:bookmarkStart w:id="31" w:name="OLE_LINK33"/>
-            <w:bookmarkStart w:id="32" w:name="OLE_LINK34"/>
+            <w:bookmarkStart w:id="32" w:name="OLE_LINK33"/>
+            <w:bookmarkStart w:id="33" w:name="OLE_LINK34"/>
             <w:r>
               <w:rPr>
                 <w:rFonts w:ascii="Consolas" w:eastAsia="Courier New" w:hAnsi="Consolas" w:cs="Consolas"/>
@@ -14532,8 +14546,8 @@
               </w:rPr>
               <w:t>Song name should be between 3 and 30 symbols.</w:t>
             </w:r>
-            <w:bookmarkEnd w:id="31"/>
             <w:bookmarkEnd w:id="32"/>
+            <w:bookmarkEnd w:id="33"/>
             <w:r>
               <w:rPr>
                 <w:rFonts w:ascii="Consolas" w:eastAsia="Courier New" w:hAnsi="Consolas" w:cs="Consolas"/>
@@ -14669,9 +14683,9 @@
               </w:rPr>
               <w:t>"</w:t>
             </w:r>
-            <w:bookmarkStart w:id="33" w:name="OLE_LINK35"/>
-            <w:bookmarkStart w:id="34" w:name="OLE_LINK36"/>
-            <w:bookmarkStart w:id="35" w:name="OLE_LINK39"/>
+            <w:bookmarkStart w:id="34" w:name="OLE_LINK35"/>
+            <w:bookmarkStart w:id="35" w:name="OLE_LINK36"/>
+            <w:bookmarkStart w:id="36" w:name="OLE_LINK39"/>
             <w:r>
               <w:rPr>
                 <w:rFonts w:ascii="Consolas" w:eastAsia="Courier New" w:hAnsi="Consolas" w:cs="Consolas"/>
@@ -14679,9 +14693,9 @@
               </w:rPr>
               <w:t>Song minutes should be between 0 and 14.</w:t>
             </w:r>
-            <w:bookmarkEnd w:id="33"/>
             <w:bookmarkEnd w:id="34"/>
             <w:bookmarkEnd w:id="35"/>
+            <w:bookmarkEnd w:id="36"/>
             <w:r>
               <w:rPr>
                 <w:rFonts w:ascii="Consolas" w:eastAsia="Courier New" w:hAnsi="Consolas" w:cs="Consolas"/>
@@ -14753,9 +14767,9 @@
               </w:rPr>
               <w:t>"</w:t>
             </w:r>
-            <w:bookmarkStart w:id="36" w:name="OLE_LINK37"/>
-            <w:bookmarkStart w:id="37" w:name="OLE_LINK38"/>
-            <w:bookmarkStart w:id="38" w:name="OLE_LINK40"/>
+            <w:bookmarkStart w:id="37" w:name="OLE_LINK37"/>
+            <w:bookmarkStart w:id="38" w:name="OLE_LINK38"/>
+            <w:bookmarkStart w:id="39" w:name="OLE_LINK40"/>
             <w:r>
               <w:rPr>
                 <w:rFonts w:ascii="Consolas" w:eastAsia="Courier New" w:hAnsi="Consolas" w:cs="Consolas"/>
@@ -14763,9 +14777,9 @@
               </w:rPr>
               <w:t>Song seconds should be between 0 and 59.</w:t>
             </w:r>
-            <w:bookmarkEnd w:id="36"/>
             <w:bookmarkEnd w:id="37"/>
             <w:bookmarkEnd w:id="38"/>
+            <w:bookmarkEnd w:id="39"/>
             <w:r>
               <w:rPr>
                 <w:rFonts w:ascii="Consolas" w:eastAsia="Courier New" w:hAnsi="Consolas" w:cs="Consolas"/>
@@ -15746,7 +15760,7 @@
         </w:rPr>
         <w:t xml:space="preserve">The task is simple. Model an application which is calculating the happiness points, Gandalf has after eating all the food passed in the input. After you are done, print on the first line – total happiness points Gandalf had collected. On the second line – print </w:t>
       </w:r>
-      <w:bookmarkStart w:id="39" w:name="__DdeLink__2217_1635918253"/>
+      <w:bookmarkStart w:id="40" w:name="__DdeLink__2217_1635918253"/>
       <w:r>
         <w:rPr>
           <w:rFonts w:eastAsiaTheme="minorHAnsi" w:cstheme="minorBidi"/>
@@ -15761,7 +15775,7 @@
         </w:rPr>
         <w:t>Mood’s</w:t>
       </w:r>
-      <w:bookmarkEnd w:id="39"/>
+      <w:bookmarkEnd w:id="40"/>
       <w:r>
         <w:rPr>
           <w:rFonts w:eastAsiaTheme="minorHAnsi" w:cstheme="minorBidi"/>
@@ -16208,8 +16222,8 @@
                 <w:szCs w:val="20"/>
               </w:rPr>
             </w:pPr>
-            <w:bookmarkStart w:id="40" w:name="__DdeLink__2117_1635918253"/>
-            <w:bookmarkEnd w:id="40"/>
+            <w:bookmarkStart w:id="41" w:name="__DdeLink__2117_1635918253"/>
+            <w:bookmarkEnd w:id="41"/>
             <w:r>
               <w:rPr>
                 <w:rFonts w:ascii="Consolas" w:eastAsia="Times New Roman" w:hAnsi="Consolas" w:cs="Courier New"/>
@@ -16304,8 +16318,8 @@
                 <w:noProof/>
               </w:rPr>
             </w:pPr>
-            <w:bookmarkStart w:id="41" w:name="__DdeLink__2165_1635918253"/>
-            <w:bookmarkEnd w:id="41"/>
+            <w:bookmarkStart w:id="42" w:name="__DdeLink__2165_1635918253"/>
+            <w:bookmarkEnd w:id="42"/>
             <w:r>
               <w:rPr>
                 <w:rFonts w:ascii="Consolas" w:hAnsi="Consolas" w:cs="Consolas"/>
@@ -16743,8 +16757,6 @@
       <w:r>
         <w:t xml:space="preserve"> the sounds it produces</w:t>
       </w:r>
-      <w:bookmarkStart w:id="42" w:name="_GoBack"/>
-      <w:bookmarkEnd w:id="42"/>
       <w:r>
         <w:t xml:space="preserve">: </w:t>
       </w:r>
@@ -17896,7 +17908,7 @@
                     <w:sz w:val="18"/>
                     <w:szCs w:val="18"/>
                   </w:rPr>
-                  <w:t>11</w:t>
+                  <w:t>7</w:t>
                 </w:r>
                 <w:r>
                   <w:rPr>
@@ -27359,7 +27371,7 @@
 </file>
 
 <file path=customXml/itemProps1.xml><?xml version="1.0" encoding="utf-8"?>
-<ds:datastoreItem xmlns:ds="http://schemas.openxmlformats.org/officeDocument/2006/customXml" ds:itemID="{6AC5EF3C-185B-46FE-AE1C-2F25B90029F0}">
+<ds:datastoreItem xmlns:ds="http://schemas.openxmlformats.org/officeDocument/2006/customXml" ds:itemID="{54C16A5D-0924-4E41-BA14-6ECEDB372AF5}">
   <ds:schemaRefs>
     <ds:schemaRef ds:uri="http://schemas.openxmlformats.org/officeDocument/2006/bibliography"/>
   </ds:schemaRefs>

</xml_diff>